<commit_message>
Interfernec patterns atr 550nm
Analysis with and without glass slide, for differenct objectives
</commit_message>
<xml_diff>
--- a/finding/FieldUniformity/Field uniformity.docx
+++ b/finding/FieldUniformity/Field uniformity.docx
@@ -702,6 +702,9 @@
       <w:r>
         <w:t>Case 1: Before</w:t>
       </w:r>
+      <w:r>
+        <w:t>, Objective 20X NA=0.8</w:t>
+      </w:r>
     </w:p>
     <w:p>
       <w:pPr>
@@ -736,6 +739,9 @@
       </w:pPr>
       <w:r>
         <w:t>Case 1: After</w:t>
+      </w:r>
+      <w:r>
+        <w:t>, Objective 20X NA=0.8</w:t>
       </w:r>
     </w:p>
     <w:p>
@@ -1706,74 +1712,6 @@
           <w:sz w:val="24"/>
           <w:szCs w:val="24"/>
         </w:rPr>
-      </w:pPr>
-      <w:r>
-        <w:rPr>
-          <w:i w:val="0"/>
-          <w:color w:val="000000" w:themeColor="text1"/>
-          <w:sz w:val="24"/>
-          <w:szCs w:val="24"/>
-        </w:rPr>
-        <w:t xml:space="preserve">Figure </w:t>
-      </w:r>
-      <w:r>
-        <w:rPr>
-          <w:i w:val="0"/>
-          <w:color w:val="000000" w:themeColor="text1"/>
-          <w:sz w:val="24"/>
-          <w:szCs w:val="24"/>
-        </w:rPr>
-        <w:fldChar w:fldCharType="begin"/>
-      </w:r>
-      <w:r>
-        <w:rPr>
-          <w:i w:val="0"/>
-          <w:color w:val="000000" w:themeColor="text1"/>
-          <w:sz w:val="24"/>
-          <w:szCs w:val="24"/>
-        </w:rPr>
-        <w:instrText xml:space="preserve"> SEQ Figure \* ARABIC </w:instrText>
-      </w:r>
-      <w:r>
-        <w:rPr>
-          <w:i w:val="0"/>
-          <w:color w:val="000000" w:themeColor="text1"/>
-          <w:sz w:val="24"/>
-          <w:szCs w:val="24"/>
-        </w:rPr>
-        <w:fldChar w:fldCharType="separate"/>
-      </w:r>
-      <w:r>
-        <w:rPr>
-          <w:i w:val="0"/>
-          <w:noProof/>
-          <w:color w:val="000000" w:themeColor="text1"/>
-          <w:sz w:val="24"/>
-          <w:szCs w:val="24"/>
-        </w:rPr>
-        <w:t>2</w:t>
-      </w:r>
-      <w:r>
-        <w:rPr>
-          <w:i w:val="0"/>
-          <w:color w:val="000000" w:themeColor="text1"/>
-          <w:sz w:val="24"/>
-          <w:szCs w:val="24"/>
-        </w:rPr>
-        <w:fldChar w:fldCharType="end"/>
-      </w:r>
-      <w:r>
-        <w:rPr>
-          <w:i w:val="0"/>
-          <w:color w:val="000000" w:themeColor="text1"/>
-          <w:sz w:val="24"/>
-          <w:szCs w:val="24"/>
-        </w:rPr>
-        <w:t>: Img-min(img)</w:t>
-      </w:r>
-    </w:p>
-    <w:p>
-      <w:pPr>
         <w:sectPr>
           <w:pgSz w:w="15840" w:h="12240" w:orient="landscape"/>
           <w:pgMar w:top="1440" w:right="1440" w:bottom="1440" w:left="1440" w:header="720" w:footer="720" w:gutter="0"/>
@@ -1781,11 +1719,660 @@
           <w:docGrid w:linePitch="360"/>
         </w:sectPr>
       </w:pPr>
-    </w:p>
-    <w:p>
+      <w:r>
+        <w:rPr>
+          <w:i w:val="0"/>
+          <w:color w:val="000000" w:themeColor="text1"/>
+          <w:sz w:val="24"/>
+          <w:szCs w:val="24"/>
+        </w:rPr>
+        <w:t xml:space="preserve">Figure </w:t>
+      </w:r>
+      <w:r>
+        <w:rPr>
+          <w:i w:val="0"/>
+          <w:color w:val="000000" w:themeColor="text1"/>
+          <w:sz w:val="24"/>
+          <w:szCs w:val="24"/>
+        </w:rPr>
+        <w:fldChar w:fldCharType="begin"/>
+      </w:r>
+      <w:r>
+        <w:rPr>
+          <w:i w:val="0"/>
+          <w:color w:val="000000" w:themeColor="text1"/>
+          <w:sz w:val="24"/>
+          <w:szCs w:val="24"/>
+        </w:rPr>
+        <w:instrText xml:space="preserve"> SEQ Figure \* ARABIC </w:instrText>
+      </w:r>
+      <w:r>
+        <w:rPr>
+          <w:i w:val="0"/>
+          <w:color w:val="000000" w:themeColor="text1"/>
+          <w:sz w:val="24"/>
+          <w:szCs w:val="24"/>
+        </w:rPr>
+        <w:fldChar w:fldCharType="separate"/>
+      </w:r>
+      <w:r>
+        <w:rPr>
+          <w:i w:val="0"/>
+          <w:noProof/>
+          <w:color w:val="000000" w:themeColor="text1"/>
+          <w:sz w:val="24"/>
+          <w:szCs w:val="24"/>
+        </w:rPr>
+        <w:t>2</w:t>
+      </w:r>
+      <w:r>
+        <w:rPr>
+          <w:i w:val="0"/>
+          <w:color w:val="000000" w:themeColor="text1"/>
+          <w:sz w:val="24"/>
+          <w:szCs w:val="24"/>
+        </w:rPr>
+        <w:fldChar w:fldCharType="end"/>
+      </w:r>
+      <w:r>
+        <w:rPr>
+          <w:i w:val="0"/>
+          <w:color w:val="000000" w:themeColor="text1"/>
+          <w:sz w:val="24"/>
+          <w:szCs w:val="24"/>
+        </w:rPr>
+        <w:t>: Img-min(img)</w:t>
+      </w:r>
+    </w:p>
+    <w:p>
+      <w:pPr>
+        <w:pStyle w:val="Heading1"/>
+      </w:pPr>
+      <w:r>
+        <w:lastRenderedPageBreak/>
+        <w:t>Interference patterns at 550nm</w:t>
+      </w:r>
+    </w:p>
+    <w:p>
+      <w:pPr>
+        <w:pStyle w:val="Heading2"/>
+      </w:pPr>
+      <w:r>
+        <w:t>Objective 20X NA=0.8</w:t>
+      </w:r>
+    </w:p>
+    <w:p>
+      <w:r>
+        <w:t>With the slide in, focus adjustment and Kohler illumination adjustment</w:t>
+      </w:r>
+      <w:r>
+        <w:t>. When the slide is removed, the position of the objective is the same and the condenser is risen to meet Kohler illumination condition again. In both cases, there are interference fringes, so it’s not dependent of the glass slide.</w:t>
+      </w:r>
+    </w:p>
+    <w:p>
+      <w:pPr>
+        <w:keepNext/>
+        <w:ind w:left="-1440"/>
+        <w:jc w:val="center"/>
+      </w:pPr>
+      <w:r>
+        <w:rPr>
+          <w:noProof/>
+        </w:rPr>
+        <w:drawing>
+          <wp:inline distT="0" distB="0" distL="0" distR="0">
+            <wp:extent cx="8096250" cy="4202092"/>
+            <wp:effectExtent l="0" t="0" r="0" b="8255"/>
+            <wp:docPr id="21" name="Picture 21"/>
+            <wp:cNvGraphicFramePr>
+              <a:graphicFrameLocks xmlns:a="http://schemas.openxmlformats.org/drawingml/2006/main" noChangeAspect="1"/>
+            </wp:cNvGraphicFramePr>
+            <a:graphic xmlns:a="http://schemas.openxmlformats.org/drawingml/2006/main">
+              <a:graphicData uri="http://schemas.openxmlformats.org/drawingml/2006/picture">
+                <pic:pic xmlns:pic="http://schemas.openxmlformats.org/drawingml/2006/picture">
+                  <pic:nvPicPr>
+                    <pic:cNvPr id="21" name="Obj20xNA08_SlideVsNoSlide.emf"/>
+                    <pic:cNvPicPr/>
+                  </pic:nvPicPr>
+                  <pic:blipFill>
+                    <a:blip r:embed="rId9">
+                      <a:extLst>
+                        <a:ext uri="{28A0092B-C50C-407E-A947-70E740481C1C}">
+                          <a14:useLocalDpi xmlns:a14="http://schemas.microsoft.com/office/drawing/2010/main" val="0"/>
+                        </a:ext>
+                      </a:extLst>
+                    </a:blip>
+                    <a:stretch>
+                      <a:fillRect/>
+                    </a:stretch>
+                  </pic:blipFill>
+                  <pic:spPr>
+                    <a:xfrm>
+                      <a:off x="0" y="0"/>
+                      <a:ext cx="8107622" cy="4207994"/>
+                    </a:xfrm>
+                    <a:prstGeom prst="rect">
+                      <a:avLst/>
+                    </a:prstGeom>
+                  </pic:spPr>
+                </pic:pic>
+              </a:graphicData>
+            </a:graphic>
+          </wp:inline>
+        </w:drawing>
+      </w:r>
+    </w:p>
+    <w:p>
+      <w:pPr>
+        <w:pStyle w:val="Caption"/>
+        <w:jc w:val="center"/>
+        <w:rPr>
+          <w:i w:val="0"/>
+          <w:color w:val="auto"/>
+          <w:sz w:val="24"/>
+          <w:szCs w:val="24"/>
+        </w:rPr>
+      </w:pPr>
+      <w:r>
+        <w:rPr>
+          <w:i w:val="0"/>
+          <w:color w:val="auto"/>
+          <w:sz w:val="24"/>
+          <w:szCs w:val="24"/>
+        </w:rPr>
+        <w:t xml:space="preserve">Figure </w:t>
+      </w:r>
+      <w:r>
+        <w:rPr>
+          <w:i w:val="0"/>
+          <w:color w:val="auto"/>
+          <w:sz w:val="24"/>
+          <w:szCs w:val="24"/>
+        </w:rPr>
+        <w:fldChar w:fldCharType="begin"/>
+      </w:r>
+      <w:r>
+        <w:rPr>
+          <w:i w:val="0"/>
+          <w:color w:val="auto"/>
+          <w:sz w:val="24"/>
+          <w:szCs w:val="24"/>
+        </w:rPr>
+        <w:instrText xml:space="preserve"> SEQ Figure \* ARABIC </w:instrText>
+      </w:r>
+      <w:r>
+        <w:rPr>
+          <w:i w:val="0"/>
+          <w:color w:val="auto"/>
+          <w:sz w:val="24"/>
+          <w:szCs w:val="24"/>
+        </w:rPr>
+        <w:fldChar w:fldCharType="separate"/>
+      </w:r>
+      <w:r>
+        <w:rPr>
+          <w:i w:val="0"/>
+          <w:noProof/>
+          <w:color w:val="auto"/>
+          <w:sz w:val="24"/>
+          <w:szCs w:val="24"/>
+        </w:rPr>
+        <w:t>3</w:t>
+      </w:r>
+      <w:r>
+        <w:rPr>
+          <w:i w:val="0"/>
+          <w:color w:val="auto"/>
+          <w:sz w:val="24"/>
+          <w:szCs w:val="24"/>
+        </w:rPr>
+        <w:fldChar w:fldCharType="end"/>
+      </w:r>
+      <w:r>
+        <w:rPr>
+          <w:i w:val="0"/>
+          <w:color w:val="auto"/>
+          <w:sz w:val="24"/>
+          <w:szCs w:val="24"/>
+        </w:rPr>
+        <w:t xml:space="preserve">: </w:t>
+      </w:r>
+      <w:r>
+        <w:rPr>
+          <w:i w:val="0"/>
+          <w:color w:val="000000" w:themeColor="text1"/>
+          <w:sz w:val="24"/>
+          <w:szCs w:val="24"/>
+        </w:rPr>
+        <w:t>Img-min(img)</w:t>
+      </w:r>
+      <w:r>
+        <w:rPr>
+          <w:i w:val="0"/>
+          <w:color w:val="000000" w:themeColor="text1"/>
+          <w:sz w:val="24"/>
+          <w:szCs w:val="24"/>
+        </w:rPr>
+        <w:t xml:space="preserve">: </w:t>
+      </w:r>
+      <w:r>
+        <w:rPr>
+          <w:i w:val="0"/>
+          <w:color w:val="auto"/>
+          <w:sz w:val="24"/>
+          <w:szCs w:val="24"/>
+        </w:rPr>
+        <w:t>Objective 20x NA 0.8</w:t>
+      </w:r>
+      <w:r>
+        <w:rPr>
+          <w:i w:val="0"/>
+          <w:color w:val="auto"/>
+          <w:sz w:val="24"/>
+          <w:szCs w:val="24"/>
+        </w:rPr>
+        <w:t>, w</w:t>
+      </w:r>
+      <w:r>
+        <w:rPr>
+          <w:i w:val="0"/>
+          <w:color w:val="auto"/>
+          <w:sz w:val="24"/>
+          <w:szCs w:val="24"/>
+        </w:rPr>
+        <w:t>ith and without glass slide</w:t>
+      </w:r>
+    </w:p>
+    <w:p>
+      <w:pPr>
+        <w:pStyle w:val="Heading2"/>
+      </w:pPr>
+      <w:r>
+        <w:lastRenderedPageBreak/>
+        <w:t xml:space="preserve">Objective </w:t>
+      </w:r>
+      <w:r>
+        <w:t>10X NA=0.25</w:t>
+      </w:r>
+    </w:p>
+    <w:p>
+      <w:pPr>
+        <w:keepNext/>
+        <w:jc w:val="center"/>
+      </w:pPr>
+      <w:r>
+        <w:rPr>
+          <w:noProof/>
+        </w:rPr>
+        <w:drawing>
+          <wp:inline distT="0" distB="0" distL="0" distR="0">
+            <wp:extent cx="4946904" cy="3712004"/>
+            <wp:effectExtent l="0" t="0" r="6350" b="3175"/>
+            <wp:docPr id="24" name="Picture 24"/>
+            <wp:cNvGraphicFramePr>
+              <a:graphicFrameLocks xmlns:a="http://schemas.openxmlformats.org/drawingml/2006/main" noChangeAspect="1"/>
+            </wp:cNvGraphicFramePr>
+            <a:graphic xmlns:a="http://schemas.openxmlformats.org/drawingml/2006/main">
+              <a:graphicData uri="http://schemas.openxmlformats.org/drawingml/2006/picture">
+                <pic:pic xmlns:pic="http://schemas.openxmlformats.org/drawingml/2006/picture">
+                  <pic:nvPicPr>
+                    <pic:cNvPr id="24" name="Obj10xNA025_GlassSlide.emf"/>
+                    <pic:cNvPicPr/>
+                  </pic:nvPicPr>
+                  <pic:blipFill>
+                    <a:blip r:embed="rId10">
+                      <a:extLst>
+                        <a:ext uri="{28A0092B-C50C-407E-A947-70E740481C1C}">
+                          <a14:useLocalDpi xmlns:a14="http://schemas.microsoft.com/office/drawing/2010/main" val="0"/>
+                        </a:ext>
+                      </a:extLst>
+                    </a:blip>
+                    <a:stretch>
+                      <a:fillRect/>
+                    </a:stretch>
+                  </pic:blipFill>
+                  <pic:spPr>
+                    <a:xfrm>
+                      <a:off x="0" y="0"/>
+                      <a:ext cx="4946904" cy="3712004"/>
+                    </a:xfrm>
+                    <a:prstGeom prst="rect">
+                      <a:avLst/>
+                    </a:prstGeom>
+                  </pic:spPr>
+                </pic:pic>
+              </a:graphicData>
+            </a:graphic>
+          </wp:inline>
+        </w:drawing>
+      </w:r>
+    </w:p>
+    <w:p>
+      <w:pPr>
+        <w:pStyle w:val="Caption"/>
+        <w:jc w:val="center"/>
+        <w:rPr>
+          <w:i w:val="0"/>
+          <w:color w:val="auto"/>
+          <w:sz w:val="24"/>
+          <w:szCs w:val="24"/>
+        </w:rPr>
+      </w:pPr>
+      <w:r>
+        <w:rPr>
+          <w:i w:val="0"/>
+          <w:color w:val="auto"/>
+          <w:sz w:val="24"/>
+          <w:szCs w:val="24"/>
+        </w:rPr>
+        <w:t xml:space="preserve">Figure </w:t>
+      </w:r>
+      <w:r>
+        <w:rPr>
+          <w:i w:val="0"/>
+          <w:color w:val="auto"/>
+          <w:sz w:val="24"/>
+          <w:szCs w:val="24"/>
+        </w:rPr>
+        <w:fldChar w:fldCharType="begin"/>
+      </w:r>
+      <w:r>
+        <w:rPr>
+          <w:i w:val="0"/>
+          <w:color w:val="auto"/>
+          <w:sz w:val="24"/>
+          <w:szCs w:val="24"/>
+        </w:rPr>
+        <w:instrText xml:space="preserve"> SEQ Figure \* ARABIC </w:instrText>
+      </w:r>
+      <w:r>
+        <w:rPr>
+          <w:i w:val="0"/>
+          <w:color w:val="auto"/>
+          <w:sz w:val="24"/>
+          <w:szCs w:val="24"/>
+        </w:rPr>
+        <w:fldChar w:fldCharType="separate"/>
+      </w:r>
+      <w:r>
+        <w:rPr>
+          <w:i w:val="0"/>
+          <w:noProof/>
+          <w:color w:val="auto"/>
+          <w:sz w:val="24"/>
+          <w:szCs w:val="24"/>
+        </w:rPr>
+        <w:t>4</w:t>
+      </w:r>
+      <w:r>
+        <w:rPr>
+          <w:i w:val="0"/>
+          <w:color w:val="auto"/>
+          <w:sz w:val="24"/>
+          <w:szCs w:val="24"/>
+        </w:rPr>
+        <w:fldChar w:fldCharType="end"/>
+      </w:r>
+      <w:r>
+        <w:rPr>
+          <w:i w:val="0"/>
+          <w:color w:val="auto"/>
+          <w:sz w:val="24"/>
+          <w:szCs w:val="24"/>
+        </w:rPr>
+        <w:t xml:space="preserve">: </w:t>
+      </w:r>
+      <w:r>
+        <w:rPr>
+          <w:i w:val="0"/>
+          <w:color w:val="000000" w:themeColor="text1"/>
+          <w:sz w:val="24"/>
+          <w:szCs w:val="24"/>
+        </w:rPr>
+        <w:t>Img-min(img)</w:t>
+      </w:r>
+      <w:r>
+        <w:rPr>
+          <w:i w:val="0"/>
+          <w:color w:val="000000" w:themeColor="text1"/>
+          <w:sz w:val="24"/>
+          <w:szCs w:val="24"/>
+        </w:rPr>
+        <w:t xml:space="preserve">: </w:t>
+      </w:r>
+      <w:r>
+        <w:rPr>
+          <w:i w:val="0"/>
+          <w:color w:val="auto"/>
+          <w:sz w:val="24"/>
+          <w:szCs w:val="24"/>
+        </w:rPr>
+        <w:t>Objective 10x NA 0.25, Glass slide</w:t>
+      </w:r>
+    </w:p>
+    <w:p>
+      <w:pPr>
+        <w:pStyle w:val="Heading2"/>
+      </w:pPr>
+      <w:r>
+        <w:lastRenderedPageBreak/>
+        <w:t xml:space="preserve">Objective </w:t>
+      </w:r>
+      <w:r>
+        <w:t>20X NA=0.5</w:t>
+      </w:r>
+    </w:p>
+    <w:p>
+      <w:pPr>
+        <w:keepNext/>
+        <w:ind w:left="-1440"/>
+        <w:jc w:val="center"/>
+      </w:pPr>
+      <w:r>
+        <w:rPr>
+          <w:noProof/>
+        </w:rPr>
+        <w:drawing>
+          <wp:inline distT="0" distB="0" distL="0" distR="0" wp14:anchorId="4EA27A46" wp14:editId="4A399D94">
+            <wp:extent cx="8107069" cy="4207994"/>
+            <wp:effectExtent l="0" t="0" r="8255" b="2540"/>
+            <wp:docPr id="25" name="Picture 25"/>
+            <wp:cNvGraphicFramePr>
+              <a:graphicFrameLocks xmlns:a="http://schemas.openxmlformats.org/drawingml/2006/main" noChangeAspect="1"/>
+            </wp:cNvGraphicFramePr>
+            <a:graphic xmlns:a="http://schemas.openxmlformats.org/drawingml/2006/main">
+              <a:graphicData uri="http://schemas.openxmlformats.org/drawingml/2006/picture">
+                <pic:pic xmlns:pic="http://schemas.openxmlformats.org/drawingml/2006/picture">
+                  <pic:nvPicPr>
+                    <pic:cNvPr id="21" name="Obj20xNA08_SlideVsNoSlide.emf"/>
+                    <pic:cNvPicPr/>
+                  </pic:nvPicPr>
+                  <pic:blipFill>
+                    <a:blip r:embed="rId11">
+                      <a:extLst>
+                        <a:ext uri="{28A0092B-C50C-407E-A947-70E740481C1C}">
+                          <a14:useLocalDpi xmlns:a14="http://schemas.microsoft.com/office/drawing/2010/main" val="0"/>
+                        </a:ext>
+                      </a:extLst>
+                    </a:blip>
+                    <a:stretch>
+                      <a:fillRect/>
+                    </a:stretch>
+                  </pic:blipFill>
+                  <pic:spPr>
+                    <a:xfrm>
+                      <a:off x="0" y="0"/>
+                      <a:ext cx="8107069" cy="4207994"/>
+                    </a:xfrm>
+                    <a:prstGeom prst="rect">
+                      <a:avLst/>
+                    </a:prstGeom>
+                  </pic:spPr>
+                </pic:pic>
+              </a:graphicData>
+            </a:graphic>
+          </wp:inline>
+        </w:drawing>
+      </w:r>
+    </w:p>
+    <w:p>
+      <w:pPr>
+        <w:pStyle w:val="Caption"/>
+        <w:jc w:val="center"/>
+        <w:rPr>
+          <w:i w:val="0"/>
+          <w:color w:val="auto"/>
+          <w:sz w:val="24"/>
+          <w:szCs w:val="24"/>
+        </w:rPr>
+      </w:pPr>
+      <w:r>
+        <w:rPr>
+          <w:i w:val="0"/>
+          <w:color w:val="auto"/>
+          <w:sz w:val="24"/>
+          <w:szCs w:val="24"/>
+        </w:rPr>
+        <w:t xml:space="preserve">Figure </w:t>
+      </w:r>
+      <w:r>
+        <w:rPr>
+          <w:i w:val="0"/>
+          <w:color w:val="auto"/>
+          <w:sz w:val="24"/>
+          <w:szCs w:val="24"/>
+        </w:rPr>
+        <w:fldChar w:fldCharType="begin"/>
+      </w:r>
+      <w:r>
+        <w:rPr>
+          <w:i w:val="0"/>
+          <w:color w:val="auto"/>
+          <w:sz w:val="24"/>
+          <w:szCs w:val="24"/>
+        </w:rPr>
+        <w:instrText xml:space="preserve"> SEQ Figure \* ARABIC </w:instrText>
+      </w:r>
+      <w:r>
+        <w:rPr>
+          <w:i w:val="0"/>
+          <w:color w:val="auto"/>
+          <w:sz w:val="24"/>
+          <w:szCs w:val="24"/>
+        </w:rPr>
+        <w:fldChar w:fldCharType="separate"/>
+      </w:r>
+      <w:r>
+        <w:rPr>
+          <w:i w:val="0"/>
+          <w:noProof/>
+          <w:color w:val="auto"/>
+          <w:sz w:val="24"/>
+          <w:szCs w:val="24"/>
+        </w:rPr>
+        <w:t>5</w:t>
+      </w:r>
+      <w:r>
+        <w:rPr>
+          <w:i w:val="0"/>
+          <w:color w:val="auto"/>
+          <w:sz w:val="24"/>
+          <w:szCs w:val="24"/>
+        </w:rPr>
+        <w:fldChar w:fldCharType="end"/>
+      </w:r>
+      <w:r>
+        <w:rPr>
+          <w:i w:val="0"/>
+          <w:color w:val="auto"/>
+          <w:sz w:val="24"/>
+          <w:szCs w:val="24"/>
+        </w:rPr>
+        <w:t xml:space="preserve">: </w:t>
+      </w:r>
+      <w:r>
+        <w:rPr>
+          <w:i w:val="0"/>
+          <w:color w:val="000000" w:themeColor="text1"/>
+          <w:sz w:val="24"/>
+          <w:szCs w:val="24"/>
+        </w:rPr>
+        <w:t>Img-min(img)</w:t>
+      </w:r>
+      <w:r>
+        <w:rPr>
+          <w:i w:val="0"/>
+          <w:color w:val="000000" w:themeColor="text1"/>
+          <w:sz w:val="24"/>
+          <w:szCs w:val="24"/>
+        </w:rPr>
+        <w:t xml:space="preserve">: </w:t>
+      </w:r>
+      <w:r>
+        <w:rPr>
+          <w:i w:val="0"/>
+          <w:color w:val="auto"/>
+          <w:sz w:val="24"/>
+          <w:szCs w:val="24"/>
+        </w:rPr>
+        <w:t>Objective 20x NA 0.5</w:t>
+      </w:r>
+      <w:r>
+        <w:rPr>
+          <w:i w:val="0"/>
+          <w:color w:val="auto"/>
+          <w:sz w:val="24"/>
+          <w:szCs w:val="24"/>
+        </w:rPr>
+        <w:t>, w</w:t>
+      </w:r>
+      <w:r>
+        <w:rPr>
+          <w:i w:val="0"/>
+          <w:color w:val="auto"/>
+          <w:sz w:val="24"/>
+          <w:szCs w:val="24"/>
+        </w:rPr>
+        <w:t>ith and without glass slide</w:t>
+      </w:r>
+    </w:p>
+    <w:p>
+      <w:r>
+        <w:t xml:space="preserve">Again, it’s independent of the presence of the glass slide </w:t>
+      </w:r>
+    </w:p>
+    <w:p>
+      <w:pPr>
+        <w:pStyle w:val="Heading2"/>
+      </w:pPr>
+      <w:r>
+        <w:t>Conclusion</w:t>
+      </w:r>
+    </w:p>
+    <w:p>
+      <w:r>
+        <w:t xml:space="preserve">The interferences </w:t>
+      </w:r>
+      <w:r>
+        <w:t>seem</w:t>
+      </w:r>
+      <w:r>
+        <w:t xml:space="preserve"> dependent of the objective</w:t>
+      </w:r>
+      <w:r>
+        <w:t>, but they are not dependent of the presence of the glass slide</w:t>
+      </w:r>
+      <w:r>
+        <w:t>.</w:t>
+      </w:r>
       <w:bookmarkStart w:id="0" w:name="_GoBack"/>
       <w:bookmarkEnd w:id="0"/>
     </w:p>
+    <w:p/>
+    <w:p/>
+    <w:p/>
+    <w:p/>
+    <w:p/>
     <w:sectPr>
       <w:pgSz w:w="12240" w:h="15840"/>
       <w:pgMar w:top="1440" w:right="1440" w:bottom="1440" w:left="1440" w:header="720" w:footer="720" w:gutter="0"/>
@@ -2261,6 +2848,28 @@
       <w:szCs w:val="32"/>
     </w:rPr>
   </w:style>
+  <w:style w:type="paragraph" w:styleId="Heading2">
+    <w:name w:val="heading 2"/>
+    <w:basedOn w:val="Normal"/>
+    <w:next w:val="Normal"/>
+    <w:link w:val="Heading2Char"/>
+    <w:uiPriority w:val="9"/>
+    <w:unhideWhenUsed/>
+    <w:qFormat/>
+    <w:rsid w:val="00CA435B"/>
+    <w:pPr>
+      <w:keepNext/>
+      <w:keepLines/>
+      <w:spacing w:before="40" w:after="0"/>
+      <w:outlineLvl w:val="1"/>
+    </w:pPr>
+    <w:rPr>
+      <w:rFonts w:asciiTheme="majorHAnsi" w:eastAsiaTheme="majorEastAsia" w:hAnsiTheme="majorHAnsi" w:cstheme="majorBidi"/>
+      <w:color w:val="2E74B5" w:themeColor="accent1" w:themeShade="BF"/>
+      <w:sz w:val="26"/>
+      <w:szCs w:val="26"/>
+    </w:rPr>
+  </w:style>
   <w:style w:type="character" w:default="1" w:styleId="DefaultParagraphFont">
     <w:name w:val="Default Paragraph Font"/>
     <w:uiPriority w:val="1"/>
@@ -2406,6 +3015,19 @@
       <w:color w:val="44546A" w:themeColor="text2"/>
       <w:sz w:val="18"/>
       <w:szCs w:val="18"/>
+    </w:rPr>
+  </w:style>
+  <w:style w:type="character" w:customStyle="1" w:styleId="Heading2Char">
+    <w:name w:val="Heading 2 Char"/>
+    <w:basedOn w:val="DefaultParagraphFont"/>
+    <w:link w:val="Heading2"/>
+    <w:uiPriority w:val="9"/>
+    <w:rsid w:val="00CA435B"/>
+    <w:rPr>
+      <w:rFonts w:asciiTheme="majorHAnsi" w:eastAsiaTheme="majorEastAsia" w:hAnsiTheme="majorHAnsi" w:cstheme="majorBidi"/>
+      <w:color w:val="2E74B5" w:themeColor="accent1" w:themeShade="BF"/>
+      <w:sz w:val="26"/>
+      <w:szCs w:val="26"/>
     </w:rPr>
   </w:style>
 </w:styles>

</xml_diff>